<commit_message>
Docx: corrige bug cuando un docx tiene varias imágenes en un mismo párrafo sin texto y solo la primera se agregaba al epub.
</commit_message>
<xml_diff>
--- a/epubcreator/converters/docx/tests/test_data/images.docx
+++ b/epubcreator/converters/docx/tests/test_data/images.docx
@@ -271,8 +271,6 @@
       <w:r>
         <w:t xml:space="preserve"> </w:t>
       </w:r>
-      <w:bookmarkStart w:id="0" w:name="_GoBack"/>
-      <w:bookmarkEnd w:id="0"/>
       <w:r>
         <w:rPr>
           <w:noProof/>
@@ -318,7 +316,141 @@
         <w:t>.</w:t>
       </w:r>
     </w:p>
-    <w:p/>
+    <w:p>
+      <w:r>
+        <w:t>Debajo de este párrafo hay tres imágenes (un cuadrado gris, un cuadrado amarillo y un cuadrado marrón</w:t>
+      </w:r>
+      <w:r>
+        <w:t>):</w:t>
+      </w:r>
+    </w:p>
+    <w:p>
+      <w:r>
+        <w:rPr>
+          <w:noProof/>
+          <w:lang w:eastAsia="es-AR"/>
+        </w:rPr>
+        <w:drawing>
+          <wp:inline distT="0" distB="0" distL="0" distR="0" wp14:anchorId="4D09AFF5" wp14:editId="07B0378E">
+            <wp:extent cx="571500" cy="571500"/>
+            <wp:effectExtent l="0" t="0" r="0" b="0"/>
+            <wp:docPr id="7" name="Imagen 7"/>
+            <wp:cNvGraphicFramePr>
+              <a:graphicFrameLocks xmlns:a="http://schemas.openxmlformats.org/drawingml/2006/main" noChangeAspect="1"/>
+            </wp:cNvGraphicFramePr>
+            <a:graphic xmlns:a="http://schemas.openxmlformats.org/drawingml/2006/main">
+              <a:graphicData uri="http://schemas.openxmlformats.org/drawingml/2006/picture">
+                <pic:pic xmlns:pic="http://schemas.openxmlformats.org/drawingml/2006/picture">
+                  <pic:nvPicPr>
+                    <pic:cNvPr id="0" name=""/>
+                    <pic:cNvPicPr/>
+                  </pic:nvPicPr>
+                  <pic:blipFill>
+                    <a:blip r:embed="rId11"/>
+                    <a:stretch>
+                      <a:fillRect/>
+                    </a:stretch>
+                  </pic:blipFill>
+                  <pic:spPr>
+                    <a:xfrm>
+                      <a:off x="0" y="0"/>
+                      <a:ext cx="571500" cy="571500"/>
+                    </a:xfrm>
+                    <a:prstGeom prst="rect">
+                      <a:avLst/>
+                    </a:prstGeom>
+                  </pic:spPr>
+                </pic:pic>
+              </a:graphicData>
+            </a:graphic>
+          </wp:inline>
+        </w:drawing>
+      </w:r>
+      <w:r>
+        <w:rPr>
+          <w:noProof/>
+          <w:lang w:eastAsia="es-AR"/>
+        </w:rPr>
+        <w:drawing>
+          <wp:inline distT="0" distB="0" distL="0" distR="0" wp14:anchorId="3BCABC17" wp14:editId="6B9E805D">
+            <wp:extent cx="571500" cy="571500"/>
+            <wp:effectExtent l="0" t="0" r="0" b="0"/>
+            <wp:docPr id="8" name="Imagen 8"/>
+            <wp:cNvGraphicFramePr>
+              <a:graphicFrameLocks xmlns:a="http://schemas.openxmlformats.org/drawingml/2006/main" noChangeAspect="1"/>
+            </wp:cNvGraphicFramePr>
+            <a:graphic xmlns:a="http://schemas.openxmlformats.org/drawingml/2006/main">
+              <a:graphicData uri="http://schemas.openxmlformats.org/drawingml/2006/picture">
+                <pic:pic xmlns:pic="http://schemas.openxmlformats.org/drawingml/2006/picture">
+                  <pic:nvPicPr>
+                    <pic:cNvPr id="0" name=""/>
+                    <pic:cNvPicPr/>
+                  </pic:nvPicPr>
+                  <pic:blipFill>
+                    <a:blip r:embed="rId12"/>
+                    <a:stretch>
+                      <a:fillRect/>
+                    </a:stretch>
+                  </pic:blipFill>
+                  <pic:spPr>
+                    <a:xfrm>
+                      <a:off x="0" y="0"/>
+                      <a:ext cx="571500" cy="571500"/>
+                    </a:xfrm>
+                    <a:prstGeom prst="rect">
+                      <a:avLst/>
+                    </a:prstGeom>
+                  </pic:spPr>
+                </pic:pic>
+              </a:graphicData>
+            </a:graphic>
+          </wp:inline>
+        </w:drawing>
+      </w:r>
+      <w:r>
+        <w:rPr>
+          <w:noProof/>
+          <w:lang w:eastAsia="es-AR"/>
+        </w:rPr>
+        <w:drawing>
+          <wp:inline distT="0" distB="0" distL="0" distR="0" wp14:anchorId="5F7F2653" wp14:editId="2BEE36CA">
+            <wp:extent cx="571500" cy="571500"/>
+            <wp:effectExtent l="0" t="0" r="0" b="0"/>
+            <wp:docPr id="9" name="Imagen 9"/>
+            <wp:cNvGraphicFramePr>
+              <a:graphicFrameLocks xmlns:a="http://schemas.openxmlformats.org/drawingml/2006/main" noChangeAspect="1"/>
+            </wp:cNvGraphicFramePr>
+            <a:graphic xmlns:a="http://schemas.openxmlformats.org/drawingml/2006/main">
+              <a:graphicData uri="http://schemas.openxmlformats.org/drawingml/2006/picture">
+                <pic:pic xmlns:pic="http://schemas.openxmlformats.org/drawingml/2006/picture">
+                  <pic:nvPicPr>
+                    <pic:cNvPr id="0" name=""/>
+                    <pic:cNvPicPr/>
+                  </pic:nvPicPr>
+                  <pic:blipFill>
+                    <a:blip r:embed="rId13"/>
+                    <a:stretch>
+                      <a:fillRect/>
+                    </a:stretch>
+                  </pic:blipFill>
+                  <pic:spPr>
+                    <a:xfrm>
+                      <a:off x="0" y="0"/>
+                      <a:ext cx="571500" cy="571500"/>
+                    </a:xfrm>
+                    <a:prstGeom prst="rect">
+                      <a:avLst/>
+                    </a:prstGeom>
+                  </pic:spPr>
+                </pic:pic>
+              </a:graphicData>
+            </a:graphic>
+          </wp:inline>
+        </w:drawing>
+      </w:r>
+      <w:bookmarkStart w:id="0" w:name="_GoBack"/>
+      <w:bookmarkEnd w:id="0"/>
+    </w:p>
     <w:sectPr>
       <w:pgSz w:w="12240" w:h="15840"/>
       <w:pgMar w:top="1417" w:right="1701" w:bottom="1417" w:left="1701" w:header="708" w:footer="708" w:gutter="0"/>

</xml_diff>